<commit_message>
Update Dev Manual with updated chess paths
</commit_message>
<xml_diff>
--- a/Documents/PortalChessDevelopmentManual.docx
+++ b/Documents/PortalChessDevelopmentManual.docx
@@ -1360,17 +1360,8 @@
           <w:sz w:val="20"/>
           <w:szCs w:val="20"/>
         </w:rPr>
-        <w:t xml:space="preserve">Download source files from </w:t>
-      </w:r>
-      <w:proofErr w:type="spellStart"/>
-      <w:r>
-        <w:rPr>
-          <w:sz w:val="20"/>
-          <w:szCs w:val="20"/>
-        </w:rPr>
-        <w:t>github</w:t>
-      </w:r>
-      <w:proofErr w:type="spellEnd"/>
+        <w:t>Download source files from github</w:t>
+      </w:r>
     </w:p>
     <w:p>
       <w:pPr>
@@ -1683,31 +1674,22 @@
           <w:sz w:val="20"/>
           <w:szCs w:val="20"/>
         </w:rPr>
-        <w:t xml:space="preserve">Project Name: </w:t>
-      </w:r>
-      <w:proofErr w:type="spellStart"/>
+        <w:t>Project Name: portal</w:t>
+      </w:r>
       <w:r>
         <w:rPr>
           <w:sz w:val="20"/>
           <w:szCs w:val="20"/>
         </w:rPr>
-        <w:t>portal</w:t>
+        <w:t>_c</w:t>
       </w:r>
       <w:r>
         <w:rPr>
           <w:sz w:val="20"/>
           <w:szCs w:val="20"/>
         </w:rPr>
-        <w:t>_c</w:t>
-      </w:r>
-      <w:r>
-        <w:rPr>
-          <w:sz w:val="20"/>
-          <w:szCs w:val="20"/>
-        </w:rPr>
         <w:t>hess</w:t>
       </w:r>
-      <w:proofErr w:type="spellEnd"/>
     </w:p>
     <w:p>
       <w:pPr>
@@ -1727,23 +1709,7 @@
           <w:sz w:val="20"/>
           <w:szCs w:val="20"/>
         </w:rPr>
-        <w:t xml:space="preserve">JRE – ‘Use a </w:t>
-      </w:r>
-      <w:proofErr w:type="spellStart"/>
-      <w:r>
-        <w:rPr>
-          <w:sz w:val="20"/>
-          <w:szCs w:val="20"/>
-        </w:rPr>
-        <w:t>projectct</w:t>
-      </w:r>
-      <w:proofErr w:type="spellEnd"/>
-      <w:r>
-        <w:rPr>
-          <w:sz w:val="20"/>
-          <w:szCs w:val="20"/>
-        </w:rPr>
-        <w:t xml:space="preserve"> specific JRE:’ </w:t>
+        <w:t xml:space="preserve">JRE – ‘Use a projectct specific JRE:’ </w:t>
       </w:r>
       <w:r>
         <w:rPr>
@@ -1846,11 +1812,9 @@
         <w:lastRenderedPageBreak/>
         <w:t xml:space="preserve">Module name: </w:t>
       </w:r>
-      <w:proofErr w:type="spellStart"/>
       <w:r>
         <w:t>portal_chess</w:t>
       </w:r>
-      <w:proofErr w:type="spellEnd"/>
       <w:r>
         <w:br/>
       </w:r>
@@ -2161,21 +2125,13 @@
         <w:spacing w:line="276" w:lineRule="auto"/>
       </w:pPr>
       <w:r>
-        <w:t xml:space="preserve">Right click on the </w:t>
-      </w:r>
-      <w:proofErr w:type="spellStart"/>
-      <w:r>
-        <w:t>portal</w:t>
+        <w:t>Right click on the portal</w:t>
       </w:r>
       <w:r>
         <w:t>_c</w:t>
       </w:r>
       <w:r>
-        <w:t>hess</w:t>
-      </w:r>
-      <w:proofErr w:type="spellEnd"/>
-      <w:r>
-        <w:t xml:space="preserve"> project, select </w:t>
+        <w:t xml:space="preserve">hess project, select </w:t>
       </w:r>
       <w:r>
         <w:t>New then Package</w:t>
@@ -2247,24 +2203,14 @@
         <w:spacing w:line="276" w:lineRule="auto"/>
       </w:pPr>
       <w:r>
-        <w:t xml:space="preserve">Source folder: </w:t>
-      </w:r>
-      <w:proofErr w:type="spellStart"/>
-      <w:r>
-        <w:t>portal_chess</w:t>
-      </w:r>
-      <w:proofErr w:type="spellEnd"/>
-      <w:r>
-        <w:t>/</w:t>
-      </w:r>
-      <w:proofErr w:type="spellStart"/>
-      <w:r>
-        <w:t>src</w:t>
-      </w:r>
-      <w:proofErr w:type="spellEnd"/>
+        <w:t>Source folder: portal_chess/src</w:t>
+      </w:r>
       <w:r>
         <w:br/>
-        <w:t>Name: Game</w:t>
+        <w:t xml:space="preserve">Name: </w:t>
+      </w:r>
+      <w:r>
+        <w:t>com.mrpowers</w:t>
       </w:r>
       <w:r>
         <w:br/>
@@ -2274,10 +2220,10 @@
           <w:noProof/>
         </w:rPr>
         <w:drawing>
-          <wp:inline distT="0" distB="0" distL="0" distR="0" wp14:anchorId="7C912D1A" wp14:editId="54FE5020">
-            <wp:extent cx="3169920" cy="2187448"/>
-            <wp:effectExtent l="0" t="0" r="0" b="3810"/>
-            <wp:docPr id="9" name="Picture 9"/>
+          <wp:inline distT="0" distB="0" distL="0" distR="0" wp14:anchorId="7F298307" wp14:editId="5762B063">
+            <wp:extent cx="2189480" cy="1512412"/>
+            <wp:effectExtent l="0" t="0" r="1270" b="0"/>
+            <wp:docPr id="28" name="Picture 28"/>
             <wp:cNvGraphicFramePr>
               <a:graphicFrameLocks xmlns:a="http://schemas.openxmlformats.org/drawingml/2006/main" noChangeAspect="1"/>
             </wp:cNvGraphicFramePr>
@@ -2285,99 +2231,13 @@
               <a:graphicData uri="http://schemas.openxmlformats.org/drawingml/2006/picture">
                 <pic:pic xmlns:pic="http://schemas.openxmlformats.org/drawingml/2006/picture">
                   <pic:nvPicPr>
-                    <pic:cNvPr id="1" name=""/>
-                    <pic:cNvPicPr/>
-                  </pic:nvPicPr>
-                  <pic:blipFill>
-                    <a:blip r:embed="rId15"/>
-                    <a:stretch>
-                      <a:fillRect/>
-                    </a:stretch>
-                  </pic:blipFill>
-                  <pic:spPr>
-                    <a:xfrm>
-                      <a:off x="0" y="0"/>
-                      <a:ext cx="3191777" cy="2202531"/>
-                    </a:xfrm>
-                    <a:prstGeom prst="rect">
-                      <a:avLst/>
-                    </a:prstGeom>
-                  </pic:spPr>
-                </pic:pic>
-              </a:graphicData>
-            </a:graphic>
-          </wp:inline>
-        </w:drawing>
-      </w:r>
-    </w:p>
-    <w:p>
-      <w:pPr>
-        <w:pStyle w:val="Heading3"/>
-      </w:pPr>
-      <w:bookmarkStart w:id="7" w:name="_Toc55141179"/>
-      <w:r>
-        <w:t>Add files to project</w:t>
-      </w:r>
-      <w:bookmarkEnd w:id="7"/>
-    </w:p>
-    <w:p>
-      <w:pPr>
-        <w:pStyle w:val="ListParagraph"/>
-        <w:numPr>
-          <w:ilvl w:val="0"/>
-          <w:numId w:val="1"/>
-        </w:numPr>
-        <w:spacing w:line="276" w:lineRule="auto"/>
-      </w:pPr>
-      <w:r>
-        <w:t>Using file explorer, browse to the files downloaded from git</w:t>
-      </w:r>
-      <w:r>
-        <w:br/>
-        <w:t xml:space="preserve">Click and drag into the </w:t>
-      </w:r>
-      <w:proofErr w:type="spellStart"/>
-      <w:r>
-        <w:t>portal_chess</w:t>
-      </w:r>
-      <w:proofErr w:type="spellEnd"/>
-      <w:r>
-        <w:t>/</w:t>
-      </w:r>
-      <w:proofErr w:type="spellStart"/>
-      <w:r>
-        <w:t>src</w:t>
-      </w:r>
-      <w:proofErr w:type="spellEnd"/>
-      <w:r>
-        <w:t>/game/folder</w:t>
-      </w:r>
-      <w:r>
-        <w:br/>
-      </w:r>
-      <w:r>
-        <w:rPr>
-          <w:noProof/>
-        </w:rPr>
-        <w:drawing>
-          <wp:inline distT="0" distB="0" distL="0" distR="0" wp14:anchorId="392BA714" wp14:editId="559901C4">
-            <wp:extent cx="3037356" cy="2184400"/>
-            <wp:effectExtent l="0" t="0" r="0" b="6350"/>
-            <wp:docPr id="11" name="Picture 11"/>
-            <wp:cNvGraphicFramePr>
-              <a:graphicFrameLocks xmlns:a="http://schemas.openxmlformats.org/drawingml/2006/main" noChangeAspect="1"/>
-            </wp:cNvGraphicFramePr>
-            <a:graphic xmlns:a="http://schemas.openxmlformats.org/drawingml/2006/main">
-              <a:graphicData uri="http://schemas.openxmlformats.org/drawingml/2006/picture">
-                <pic:pic xmlns:pic="http://schemas.openxmlformats.org/drawingml/2006/picture">
-                  <pic:nvPicPr>
-                    <pic:cNvPr id="0" name="Picture 7"/>
+                    <pic:cNvPr id="0" name="Picture 4"/>
                     <pic:cNvPicPr>
                       <a:picLocks noChangeAspect="1" noChangeArrowheads="1"/>
                     </pic:cNvPicPr>
                   </pic:nvPicPr>
                   <pic:blipFill>
-                    <a:blip r:embed="rId16" cstate="print">
+                    <a:blip r:embed="rId15">
                       <a:extLst>
                         <a:ext uri="{28A0092B-C50C-407E-A947-70E740481C1C}">
                           <a14:useLocalDpi xmlns:a14="http://schemas.microsoft.com/office/drawing/2010/main" val="0"/>
@@ -2392,7 +2252,7 @@
                   <pic:spPr bwMode="auto">
                     <a:xfrm>
                       <a:off x="0" y="0"/>
-                      <a:ext cx="3042292" cy="2187950"/>
+                      <a:ext cx="2194837" cy="1516112"/>
                     </a:xfrm>
                     <a:prstGeom prst="rect">
                       <a:avLst/>
@@ -2408,15 +2268,6 @@
           </wp:inline>
         </w:drawing>
       </w:r>
-      <w:r>
-        <w:br/>
-      </w:r>
-      <w:r>
-        <w:br/>
-      </w:r>
-      <w:r>
-        <w:br/>
-      </w:r>
     </w:p>
     <w:p>
       <w:pPr>
@@ -2428,8 +2279,425 @@
         <w:spacing w:line="276" w:lineRule="auto"/>
       </w:pPr>
       <w:r>
+        <w:t>Source folder: portal_chess/src</w:t>
+      </w:r>
+      <w:r>
+        <w:br/>
+        <w:t xml:space="preserve">Name: </w:t>
+      </w:r>
+      <w:r>
+        <w:t>com.mrpowers.</w:t>
+      </w:r>
+      <w:r>
+        <w:t>chess</w:t>
+      </w:r>
+      <w:r>
+        <w:br/>
+      </w:r>
+      <w:r>
+        <w:rPr>
+          <w:noProof/>
+        </w:rPr>
+        <w:drawing>
+          <wp:inline distT="0" distB="0" distL="0" distR="0" wp14:anchorId="481088AD" wp14:editId="118395EA">
+            <wp:extent cx="2208491" cy="1524000"/>
+            <wp:effectExtent l="0" t="0" r="1905" b="0"/>
+            <wp:docPr id="19" name="Picture 19"/>
+            <wp:cNvGraphicFramePr>
+              <a:graphicFrameLocks xmlns:a="http://schemas.openxmlformats.org/drawingml/2006/main" noChangeAspect="1"/>
+            </wp:cNvGraphicFramePr>
+            <a:graphic xmlns:a="http://schemas.openxmlformats.org/drawingml/2006/main">
+              <a:graphicData uri="http://schemas.openxmlformats.org/drawingml/2006/picture">
+                <pic:pic xmlns:pic="http://schemas.openxmlformats.org/drawingml/2006/picture">
+                  <pic:nvPicPr>
+                    <pic:cNvPr id="1" name=""/>
+                    <pic:cNvPicPr/>
+                  </pic:nvPicPr>
+                  <pic:blipFill>
+                    <a:blip r:embed="rId16"/>
+                    <a:stretch>
+                      <a:fillRect/>
+                    </a:stretch>
+                  </pic:blipFill>
+                  <pic:spPr>
+                    <a:xfrm>
+                      <a:off x="0" y="0"/>
+                      <a:ext cx="2233630" cy="1541347"/>
+                    </a:xfrm>
+                    <a:prstGeom prst="rect">
+                      <a:avLst/>
+                    </a:prstGeom>
+                  </pic:spPr>
+                </pic:pic>
+              </a:graphicData>
+            </a:graphic>
+          </wp:inline>
+        </w:drawing>
+      </w:r>
+    </w:p>
+    <w:p>
+      <w:pPr>
+        <w:pStyle w:val="ListParagraph"/>
+        <w:numPr>
+          <w:ilvl w:val="1"/>
+          <w:numId w:val="1"/>
+        </w:numPr>
+        <w:spacing w:line="276" w:lineRule="auto"/>
+      </w:pPr>
+      <w:r>
+        <w:rPr>
+          <w:noProof/>
+        </w:rPr>
+        <w:t>Source folder: portal_chess/src</w:t>
+      </w:r>
+      <w:r>
+        <w:rPr>
+          <w:noProof/>
+        </w:rPr>
+        <w:br/>
+      </w:r>
+      <w:r>
+        <w:rPr>
+          <w:noProof/>
+        </w:rPr>
+        <w:t>Name: com.mrpowers.</w:t>
+      </w:r>
+      <w:r>
+        <w:rPr>
+          <w:noProof/>
+        </w:rPr>
+        <w:t>exceptions</w:t>
+      </w:r>
+      <w:r>
+        <w:rPr>
+          <w:noProof/>
+        </w:rPr>
+        <w:br/>
+      </w:r>
+      <w:r>
+        <w:rPr>
+          <w:noProof/>
+        </w:rPr>
+        <w:drawing>
+          <wp:inline distT="0" distB="0" distL="0" distR="0" wp14:anchorId="309CAEE6" wp14:editId="31425269">
+            <wp:extent cx="2189480" cy="1510881"/>
+            <wp:effectExtent l="0" t="0" r="1270" b="0"/>
+            <wp:docPr id="24" name="Picture 24"/>
+            <wp:cNvGraphicFramePr>
+              <a:graphicFrameLocks xmlns:a="http://schemas.openxmlformats.org/drawingml/2006/main" noChangeAspect="1"/>
+            </wp:cNvGraphicFramePr>
+            <a:graphic xmlns:a="http://schemas.openxmlformats.org/drawingml/2006/main">
+              <a:graphicData uri="http://schemas.openxmlformats.org/drawingml/2006/picture">
+                <pic:pic xmlns:pic="http://schemas.openxmlformats.org/drawingml/2006/picture">
+                  <pic:nvPicPr>
+                    <pic:cNvPr id="1" name=""/>
+                    <pic:cNvPicPr/>
+                  </pic:nvPicPr>
+                  <pic:blipFill>
+                    <a:blip r:embed="rId17"/>
+                    <a:stretch>
+                      <a:fillRect/>
+                    </a:stretch>
+                  </pic:blipFill>
+                  <pic:spPr>
+                    <a:xfrm>
+                      <a:off x="0" y="0"/>
+                      <a:ext cx="2220467" cy="1532264"/>
+                    </a:xfrm>
+                    <a:prstGeom prst="rect">
+                      <a:avLst/>
+                    </a:prstGeom>
+                  </pic:spPr>
+                </pic:pic>
+              </a:graphicData>
+            </a:graphic>
+          </wp:inline>
+        </w:drawing>
+      </w:r>
+    </w:p>
+    <w:p>
+      <w:pPr>
+        <w:pStyle w:val="Heading3"/>
+      </w:pPr>
+      <w:bookmarkStart w:id="7" w:name="_Toc55141179"/>
+    </w:p>
+    <w:p>
+      <w:pPr>
+        <w:pStyle w:val="Heading3"/>
+      </w:pPr>
+    </w:p>
+    <w:p>
+      <w:pPr>
+        <w:pStyle w:val="Heading3"/>
+      </w:pPr>
+    </w:p>
+    <w:p>
+      <w:pPr>
+        <w:pStyle w:val="Heading3"/>
+      </w:pPr>
+      <w:r>
+        <w:t>Add files to project</w:t>
+      </w:r>
+      <w:bookmarkEnd w:id="7"/>
+    </w:p>
+    <w:p>
+      <w:pPr>
+        <w:pStyle w:val="ListParagraph"/>
+        <w:numPr>
+          <w:ilvl w:val="0"/>
+          <w:numId w:val="1"/>
+        </w:numPr>
+        <w:spacing w:line="276" w:lineRule="auto"/>
+      </w:pPr>
+      <w:r>
+        <w:t>Using file explorer, browse to the files downloaded from git</w:t>
+      </w:r>
+      <w:r>
+        <w:br/>
+        <w:t>Click and drag into portal_chess/src/com.mrpowers</w:t>
+      </w:r>
+      <w:r>
+        <w:t xml:space="preserve"> </w:t>
+      </w:r>
+      <w:r>
+        <w:br/>
+      </w:r>
+      <w:r>
+        <w:rPr>
+          <w:noProof/>
+        </w:rPr>
+        <w:drawing>
+          <wp:inline distT="0" distB="0" distL="0" distR="0" wp14:anchorId="2F4CF4B2" wp14:editId="52DDF900">
+            <wp:extent cx="4508427" cy="1889760"/>
+            <wp:effectExtent l="0" t="0" r="6985" b="0"/>
+            <wp:docPr id="31" name="Picture 31"/>
+            <wp:cNvGraphicFramePr>
+              <a:graphicFrameLocks xmlns:a="http://schemas.openxmlformats.org/drawingml/2006/main" noChangeAspect="1"/>
+            </wp:cNvGraphicFramePr>
+            <a:graphic xmlns:a="http://schemas.openxmlformats.org/drawingml/2006/main">
+              <a:graphicData uri="http://schemas.openxmlformats.org/drawingml/2006/picture">
+                <pic:pic xmlns:pic="http://schemas.openxmlformats.org/drawingml/2006/picture">
+                  <pic:nvPicPr>
+                    <pic:cNvPr id="0" name="Picture 7"/>
+                    <pic:cNvPicPr>
+                      <a:picLocks noChangeAspect="1" noChangeArrowheads="1"/>
+                    </pic:cNvPicPr>
+                  </pic:nvPicPr>
+                  <pic:blipFill>
+                    <a:blip r:embed="rId18" cstate="print">
+                      <a:extLst>
+                        <a:ext uri="{28A0092B-C50C-407E-A947-70E740481C1C}">
+                          <a14:useLocalDpi xmlns:a14="http://schemas.microsoft.com/office/drawing/2010/main" val="0"/>
+                        </a:ext>
+                      </a:extLst>
+                    </a:blip>
+                    <a:srcRect/>
+                    <a:stretch>
+                      <a:fillRect/>
+                    </a:stretch>
+                  </pic:blipFill>
+                  <pic:spPr bwMode="auto">
+                    <a:xfrm>
+                      <a:off x="0" y="0"/>
+                      <a:ext cx="4516634" cy="1893200"/>
+                    </a:xfrm>
+                    <a:prstGeom prst="rect">
+                      <a:avLst/>
+                    </a:prstGeom>
+                    <a:noFill/>
+                    <a:ln>
+                      <a:noFill/>
+                    </a:ln>
+                  </pic:spPr>
+                </pic:pic>
+              </a:graphicData>
+            </a:graphic>
+          </wp:inline>
+        </w:drawing>
+      </w:r>
+    </w:p>
+    <w:p>
+      <w:pPr>
+        <w:pStyle w:val="ListParagraph"/>
+        <w:numPr>
+          <w:ilvl w:val="0"/>
+          <w:numId w:val="1"/>
+        </w:numPr>
+        <w:spacing w:line="276" w:lineRule="auto"/>
+      </w:pPr>
+      <w:r>
+        <w:t>Using file explorer, browse to the files downloaded from git</w:t>
+      </w:r>
+      <w:r>
+        <w:br/>
+        <w:t>Click and drag into portal_chess/src/</w:t>
+      </w:r>
+      <w:r>
+        <w:t>com.mrpowers.chess</w:t>
+      </w:r>
+      <w:r>
+        <w:rPr>
+          <w:noProof/>
+        </w:rPr>
+        <w:drawing>
+          <wp:inline distT="0" distB="0" distL="0" distR="0" wp14:anchorId="682C370C" wp14:editId="0DD35730">
+            <wp:extent cx="4508943" cy="1945640"/>
+            <wp:effectExtent l="0" t="0" r="6350" b="0"/>
+            <wp:docPr id="30" name="Picture 30"/>
+            <wp:cNvGraphicFramePr>
+              <a:graphicFrameLocks xmlns:a="http://schemas.openxmlformats.org/drawingml/2006/main" noChangeAspect="1"/>
+            </wp:cNvGraphicFramePr>
+            <a:graphic xmlns:a="http://schemas.openxmlformats.org/drawingml/2006/main">
+              <a:graphicData uri="http://schemas.openxmlformats.org/drawingml/2006/picture">
+                <pic:pic xmlns:pic="http://schemas.openxmlformats.org/drawingml/2006/picture">
+                  <pic:nvPicPr>
+                    <pic:cNvPr id="0" name="Picture 6"/>
+                    <pic:cNvPicPr>
+                      <a:picLocks noChangeAspect="1" noChangeArrowheads="1"/>
+                    </pic:cNvPicPr>
+                  </pic:nvPicPr>
+                  <pic:blipFill>
+                    <a:blip r:embed="rId19" cstate="print">
+                      <a:extLst>
+                        <a:ext uri="{28A0092B-C50C-407E-A947-70E740481C1C}">
+                          <a14:useLocalDpi xmlns:a14="http://schemas.microsoft.com/office/drawing/2010/main" val="0"/>
+                        </a:ext>
+                      </a:extLst>
+                    </a:blip>
+                    <a:srcRect/>
+                    <a:stretch>
+                      <a:fillRect/>
+                    </a:stretch>
+                  </pic:blipFill>
+                  <pic:spPr bwMode="auto">
+                    <a:xfrm>
+                      <a:off x="0" y="0"/>
+                      <a:ext cx="4516709" cy="1948991"/>
+                    </a:xfrm>
+                    <a:prstGeom prst="rect">
+                      <a:avLst/>
+                    </a:prstGeom>
+                    <a:noFill/>
+                    <a:ln>
+                      <a:noFill/>
+                    </a:ln>
+                  </pic:spPr>
+                </pic:pic>
+              </a:graphicData>
+            </a:graphic>
+          </wp:inline>
+        </w:drawing>
+      </w:r>
+    </w:p>
+    <w:p>
+      <w:pPr>
+        <w:pStyle w:val="ListParagraph"/>
+        <w:numPr>
+          <w:ilvl w:val="0"/>
+          <w:numId w:val="1"/>
+        </w:numPr>
+        <w:spacing w:line="276" w:lineRule="auto"/>
+      </w:pPr>
+      <w:r>
+        <w:t>Using file explorer, browse to the files downloaded from git</w:t>
+      </w:r>
+      <w:r>
+        <w:br/>
+        <w:t>Click and drag into portal_chess/src/com.mrpowers.</w:t>
+      </w:r>
+      <w:r>
+        <w:t>exceptions</w:t>
+      </w:r>
+      <w:r>
+        <w:br/>
+      </w:r>
+      <w:r>
+        <w:rPr>
+          <w:noProof/>
+        </w:rPr>
+        <w:drawing>
+          <wp:inline distT="0" distB="0" distL="0" distR="0" wp14:anchorId="50E90C57" wp14:editId="49F34A9E">
+            <wp:extent cx="4480560" cy="1861156"/>
+            <wp:effectExtent l="0" t="0" r="0" b="6350"/>
+            <wp:docPr id="29" name="Picture 29"/>
+            <wp:cNvGraphicFramePr>
+              <a:graphicFrameLocks xmlns:a="http://schemas.openxmlformats.org/drawingml/2006/main" noChangeAspect="1"/>
+            </wp:cNvGraphicFramePr>
+            <a:graphic xmlns:a="http://schemas.openxmlformats.org/drawingml/2006/main">
+              <a:graphicData uri="http://schemas.openxmlformats.org/drawingml/2006/picture">
+                <pic:pic xmlns:pic="http://schemas.openxmlformats.org/drawingml/2006/picture">
+                  <pic:nvPicPr>
+                    <pic:cNvPr id="0" name="Picture 5"/>
+                    <pic:cNvPicPr>
+                      <a:picLocks noChangeAspect="1" noChangeArrowheads="1"/>
+                    </pic:cNvPicPr>
+                  </pic:nvPicPr>
+                  <pic:blipFill>
+                    <a:blip r:embed="rId20" cstate="print">
+                      <a:extLst>
+                        <a:ext uri="{28A0092B-C50C-407E-A947-70E740481C1C}">
+                          <a14:useLocalDpi xmlns:a14="http://schemas.microsoft.com/office/drawing/2010/main" val="0"/>
+                        </a:ext>
+                      </a:extLst>
+                    </a:blip>
+                    <a:srcRect/>
+                    <a:stretch>
+                      <a:fillRect/>
+                    </a:stretch>
+                  </pic:blipFill>
+                  <pic:spPr bwMode="auto">
+                    <a:xfrm>
+                      <a:off x="0" y="0"/>
+                      <a:ext cx="4498814" cy="1868738"/>
+                    </a:xfrm>
+                    <a:prstGeom prst="rect">
+                      <a:avLst/>
+                    </a:prstGeom>
+                    <a:noFill/>
+                    <a:ln>
+                      <a:noFill/>
+                    </a:ln>
+                  </pic:spPr>
+                </pic:pic>
+              </a:graphicData>
+            </a:graphic>
+          </wp:inline>
+        </w:drawing>
+      </w:r>
+    </w:p>
+    <w:p>
+      <w:pPr>
+        <w:pStyle w:val="ListParagraph"/>
+        <w:spacing w:line="276" w:lineRule="auto"/>
+      </w:pPr>
+    </w:p>
+    <w:p>
+      <w:pPr>
+        <w:pStyle w:val="ListParagraph"/>
+        <w:spacing w:line="276" w:lineRule="auto"/>
+      </w:pPr>
+    </w:p>
+    <w:p>
+      <w:pPr>
+        <w:pStyle w:val="ListParagraph"/>
+        <w:numPr>
+          <w:ilvl w:val="0"/>
+          <w:numId w:val="1"/>
+        </w:numPr>
+        <w:spacing w:line="276" w:lineRule="auto"/>
+      </w:pPr>
+      <w:r>
         <w:lastRenderedPageBreak/>
-        <w:t>Select “Link to files”</w:t>
+        <w:t xml:space="preserve">For </w:t>
+      </w:r>
+      <w:r>
+        <w:t xml:space="preserve">all </w:t>
+      </w:r>
+      <w:r>
+        <w:t>operaions, s</w:t>
+      </w:r>
+      <w:r>
+        <w:t>elect “Link to files”</w:t>
       </w:r>
       <w:r>
         <w:br/>
@@ -2460,7 +2728,7 @@
                     </pic:cNvPicPr>
                   </pic:nvPicPr>
                   <pic:blipFill>
-                    <a:blip r:embed="rId17" cstate="print">
+                    <a:blip r:embed="rId21" cstate="print">
                       <a:extLst>
                         <a:ext uri="{28A0092B-C50C-407E-A947-70E740481C1C}">
                           <a14:useLocalDpi xmlns:a14="http://schemas.microsoft.com/office/drawing/2010/main" val="0"/>
@@ -2506,6 +2774,11 @@
         <w:pStyle w:val="Heading3"/>
       </w:pPr>
       <w:bookmarkStart w:id="8" w:name="_Toc55141180"/>
+    </w:p>
+    <w:p>
+      <w:pPr>
+        <w:pStyle w:val="Heading3"/>
+      </w:pPr>
       <w:r>
         <w:t>Compile &amp; run</w:t>
       </w:r>
@@ -2602,12 +2875,14 @@
       <w:r>
         <w:rPr>
           <w:noProof/>
+          <w:sz w:val="20"/>
+          <w:szCs w:val="20"/>
         </w:rPr>
         <w:drawing>
-          <wp:inline distT="0" distB="0" distL="0" distR="0" wp14:anchorId="0CCE8BED" wp14:editId="6ADAB2AD">
-            <wp:extent cx="3138242" cy="2971800"/>
-            <wp:effectExtent l="0" t="0" r="5080" b="0"/>
-            <wp:docPr id="20" name="Picture 20"/>
+          <wp:inline distT="0" distB="0" distL="0" distR="0" wp14:anchorId="322F11F6" wp14:editId="538F6D1E">
+            <wp:extent cx="3761307" cy="3642360"/>
+            <wp:effectExtent l="0" t="0" r="0" b="0"/>
+            <wp:docPr id="32" name="Picture 32"/>
             <wp:cNvGraphicFramePr>
               <a:graphicFrameLocks xmlns:a="http://schemas.openxmlformats.org/drawingml/2006/main" noChangeAspect="1"/>
             </wp:cNvGraphicFramePr>
@@ -2615,13 +2890,13 @@
               <a:graphicData uri="http://schemas.openxmlformats.org/drawingml/2006/picture">
                 <pic:pic xmlns:pic="http://schemas.openxmlformats.org/drawingml/2006/picture">
                   <pic:nvPicPr>
-                    <pic:cNvPr id="0" name="Picture 16"/>
+                    <pic:cNvPr id="0" name="Picture 8"/>
                     <pic:cNvPicPr>
                       <a:picLocks noChangeAspect="1" noChangeArrowheads="1"/>
                     </pic:cNvPicPr>
                   </pic:nvPicPr>
                   <pic:blipFill>
-                    <a:blip r:embed="rId18" cstate="print">
+                    <a:blip r:embed="rId22" cstate="print">
                       <a:extLst>
                         <a:ext uri="{28A0092B-C50C-407E-A947-70E740481C1C}">
                           <a14:useLocalDpi xmlns:a14="http://schemas.microsoft.com/office/drawing/2010/main" val="0"/>
@@ -2636,7 +2911,7 @@
                   <pic:spPr bwMode="auto">
                     <a:xfrm>
                       <a:off x="0" y="0"/>
-                      <a:ext cx="3147480" cy="2980548"/>
+                      <a:ext cx="3766701" cy="3647584"/>
                     </a:xfrm>
                     <a:prstGeom prst="rect">
                       <a:avLst/>
@@ -2740,10 +3015,10 @@
           <w:noProof/>
         </w:rPr>
         <w:drawing>
-          <wp:inline distT="0" distB="0" distL="0" distR="0" wp14:anchorId="484C9668" wp14:editId="6B645FDD">
-            <wp:extent cx="3688133" cy="1498600"/>
-            <wp:effectExtent l="0" t="0" r="7620" b="6350"/>
-            <wp:docPr id="22" name="Picture 22"/>
+          <wp:inline distT="0" distB="0" distL="0" distR="0" wp14:anchorId="2D56D192" wp14:editId="5B147795">
+            <wp:extent cx="3505200" cy="2890516"/>
+            <wp:effectExtent l="0" t="0" r="0" b="5715"/>
+            <wp:docPr id="33" name="Picture 33"/>
             <wp:cNvGraphicFramePr>
               <a:graphicFrameLocks xmlns:a="http://schemas.openxmlformats.org/drawingml/2006/main" noChangeAspect="1"/>
             </wp:cNvGraphicFramePr>
@@ -2751,13 +3026,13 @@
               <a:graphicData uri="http://schemas.openxmlformats.org/drawingml/2006/picture">
                 <pic:pic xmlns:pic="http://schemas.openxmlformats.org/drawingml/2006/picture">
                   <pic:nvPicPr>
-                    <pic:cNvPr id="0" name="Picture 18"/>
+                    <pic:cNvPr id="0" name="Picture 9"/>
                     <pic:cNvPicPr>
                       <a:picLocks noChangeAspect="1" noChangeArrowheads="1"/>
                     </pic:cNvPicPr>
                   </pic:nvPicPr>
                   <pic:blipFill>
-                    <a:blip r:embed="rId19" cstate="print">
+                    <a:blip r:embed="rId23" cstate="print">
                       <a:extLst>
                         <a:ext uri="{28A0092B-C50C-407E-A947-70E740481C1C}">
                           <a14:useLocalDpi xmlns:a14="http://schemas.microsoft.com/office/drawing/2010/main" val="0"/>
@@ -2772,7 +3047,7 @@
                   <pic:spPr bwMode="auto">
                     <a:xfrm>
                       <a:off x="0" y="0"/>
-                      <a:ext cx="3700968" cy="1503815"/>
+                      <a:ext cx="3511493" cy="2895705"/>
                     </a:xfrm>
                     <a:prstGeom prst="rect">
                       <a:avLst/>
@@ -2788,77 +3063,8 @@
           </wp:inline>
         </w:drawing>
       </w:r>
-    </w:p>
-    <w:p>
-      <w:pPr>
-        <w:pStyle w:val="ListParagraph"/>
-        <w:numPr>
-          <w:ilvl w:val="1"/>
-          <w:numId w:val="1"/>
-        </w:numPr>
-        <w:spacing w:line="276" w:lineRule="auto"/>
-      </w:pPr>
-      <w:r>
-        <w:t xml:space="preserve">The results will be in the console </w:t>
-      </w:r>
-      <w:r>
-        <w:t>window at the bottom</w:t>
-      </w:r>
       <w:r>
         <w:br/>
-      </w:r>
-      <w:r>
-        <w:rPr>
-          <w:noProof/>
-        </w:rPr>
-        <w:drawing>
-          <wp:inline distT="0" distB="0" distL="0" distR="0" wp14:anchorId="2A705142" wp14:editId="31EA0C05">
-            <wp:extent cx="3271520" cy="1220173"/>
-            <wp:effectExtent l="0" t="0" r="5080" b="0"/>
-            <wp:docPr id="21" name="Picture 21"/>
-            <wp:cNvGraphicFramePr>
-              <a:graphicFrameLocks xmlns:a="http://schemas.openxmlformats.org/drawingml/2006/main" noChangeAspect="1"/>
-            </wp:cNvGraphicFramePr>
-            <a:graphic xmlns:a="http://schemas.openxmlformats.org/drawingml/2006/main">
-              <a:graphicData uri="http://schemas.openxmlformats.org/drawingml/2006/picture">
-                <pic:pic xmlns:pic="http://schemas.openxmlformats.org/drawingml/2006/picture">
-                  <pic:nvPicPr>
-                    <pic:cNvPr id="0" name="Picture 17"/>
-                    <pic:cNvPicPr>
-                      <a:picLocks noChangeAspect="1" noChangeArrowheads="1"/>
-                    </pic:cNvPicPr>
-                  </pic:nvPicPr>
-                  <pic:blipFill>
-                    <a:blip r:embed="rId20" cstate="print">
-                      <a:extLst>
-                        <a:ext uri="{28A0092B-C50C-407E-A947-70E740481C1C}">
-                          <a14:useLocalDpi xmlns:a14="http://schemas.microsoft.com/office/drawing/2010/main" val="0"/>
-                        </a:ext>
-                      </a:extLst>
-                    </a:blip>
-                    <a:srcRect/>
-                    <a:stretch>
-                      <a:fillRect/>
-                    </a:stretch>
-                  </pic:blipFill>
-                  <pic:spPr bwMode="auto">
-                    <a:xfrm>
-                      <a:off x="0" y="0"/>
-                      <a:ext cx="3294038" cy="1228571"/>
-                    </a:xfrm>
-                    <a:prstGeom prst="rect">
-                      <a:avLst/>
-                    </a:prstGeom>
-                    <a:noFill/>
-                    <a:ln>
-                      <a:noFill/>
-                    </a:ln>
-                  </pic:spPr>
-                </pic:pic>
-              </a:graphicData>
-            </a:graphic>
-          </wp:inline>
-        </w:drawing>
       </w:r>
     </w:p>
     <w:p>
@@ -2958,7 +3164,7 @@
                     <pic:cNvPicPr/>
                   </pic:nvPicPr>
                   <pic:blipFill>
-                    <a:blip r:embed="rId21">
+                    <a:blip r:embed="rId24">
                       <a:extLst>
                         <a:ext uri="{28A0092B-C50C-407E-A947-70E740481C1C}">
                           <a14:useLocalDpi xmlns:a14="http://schemas.microsoft.com/office/drawing/2010/main" val="0"/>
@@ -3023,7 +3229,7 @@
                     <pic:cNvPicPr/>
                   </pic:nvPicPr>
                   <pic:blipFill>
-                    <a:blip r:embed="rId22" cstate="print">
+                    <a:blip r:embed="rId25" cstate="print">
                       <a:extLst>
                         <a:ext uri="{28A0092B-C50C-407E-A947-70E740481C1C}">
                           <a14:useLocalDpi xmlns:a14="http://schemas.microsoft.com/office/drawing/2010/main" val="0"/>
@@ -3148,7 +3354,7 @@
                     <pic:cNvPicPr/>
                   </pic:nvPicPr>
                   <pic:blipFill>
-                    <a:blip r:embed="rId23">
+                    <a:blip r:embed="rId26">
                       <a:extLst>
                         <a:ext uri="{28A0092B-C50C-407E-A947-70E740481C1C}">
                           <a14:useLocalDpi xmlns:a14="http://schemas.microsoft.com/office/drawing/2010/main" val="0"/>
@@ -3187,17 +3393,9 @@
         </w:numPr>
       </w:pPr>
       <w:r>
-        <w:t xml:space="preserve">If they are not </w:t>
-      </w:r>
-      <w:proofErr w:type="gramStart"/>
-      <w:r>
-        <w:t>installed</w:t>
-      </w:r>
-      <w:proofErr w:type="gramEnd"/>
-      <w:r>
-        <w:t xml:space="preserve"> you can go to this website: </w:t>
-      </w:r>
-      <w:hyperlink r:id="rId24" w:history="1">
+        <w:t xml:space="preserve">If they are not installed you can go to this website: </w:t>
+      </w:r>
+      <w:hyperlink r:id="rId27" w:history="1">
         <w:r>
           <w:rPr>
             <w:rStyle w:val="Hyperlink"/>
@@ -3283,7 +3481,7 @@
                     <pic:cNvPicPr/>
                   </pic:nvPicPr>
                   <pic:blipFill>
-                    <a:blip r:embed="rId25">
+                    <a:blip r:embed="rId28">
                       <a:extLst>
                         <a:ext uri="{28A0092B-C50C-407E-A947-70E740481C1C}">
                           <a14:useLocalDpi xmlns:a14="http://schemas.microsoft.com/office/drawing/2010/main" val="0"/>
@@ -3373,7 +3571,7 @@
                     <pic:cNvPicPr/>
                   </pic:nvPicPr>
                   <pic:blipFill>
-                    <a:blip r:embed="rId26">
+                    <a:blip r:embed="rId29">
                       <a:extLst>
                         <a:ext uri="{28A0092B-C50C-407E-A947-70E740481C1C}">
                           <a14:useLocalDpi xmlns:a14="http://schemas.microsoft.com/office/drawing/2010/main" val="0"/>
@@ -3436,7 +3634,7 @@
                     <pic:cNvPicPr/>
                   </pic:nvPicPr>
                   <pic:blipFill>
-                    <a:blip r:embed="rId27">
+                    <a:blip r:embed="rId30">
                       <a:extLst>
                         <a:ext uri="{28A0092B-C50C-407E-A947-70E740481C1C}">
                           <a14:useLocalDpi xmlns:a14="http://schemas.microsoft.com/office/drawing/2010/main" val="0"/>
@@ -3572,7 +3770,7 @@
                     </pic:cNvPicPr>
                   </pic:nvPicPr>
                   <pic:blipFill>
-                    <a:blip r:embed="rId28" cstate="print">
+                    <a:blip r:embed="rId31" cstate="print">
                       <a:extLst>
                         <a:ext uri="{28A0092B-C50C-407E-A947-70E740481C1C}">
                           <a14:useLocalDpi xmlns:a14="http://schemas.microsoft.com/office/drawing/2010/main" val="0"/>
@@ -3618,13 +3816,7 @@
         </w:numPr>
       </w:pPr>
       <w:r>
-        <w:t>L</w:t>
-      </w:r>
-      <w:r>
-        <w:t>inux Command</w:t>
-      </w:r>
-      <w:r>
-        <w:t>:</w:t>
+        <w:t>Linux Command:</w:t>
       </w:r>
     </w:p>
     <w:p>
@@ -3635,7 +3827,6 @@
           <w:numId w:val="4"/>
         </w:numPr>
       </w:pPr>
-      <w:proofErr w:type="spellStart"/>
       <w:r>
         <w:rPr>
           <w:rStyle w:val="normaltextrun"/>
@@ -3645,7 +3836,6 @@
         </w:rPr>
         <w:t>mysql</w:t>
       </w:r>
-      <w:proofErr w:type="spellEnd"/>
       <w:r>
         <w:rPr>
           <w:rStyle w:val="normaltextrun"/>
@@ -3678,7 +3868,7 @@
     </w:p>
     <w:sectPr>
       <w:pgSz w:w="12240" w:h="15840"/>
-      <w:pgMar w:top="1440" w:right="1440" w:bottom="1080" w:left="1440" w:header="720" w:footer="720" w:gutter="0"/>
+      <w:pgMar w:top="1440" w:right="1440" w:bottom="900" w:left="1440" w:header="720" w:footer="720" w:gutter="0"/>
       <w:cols w:space="720"/>
       <w:docGrid w:linePitch="360"/>
     </w:sectPr>

</xml_diff>